<commit_message>
plot losses and report first train
</commit_message>
<xml_diff>
--- a/ex1/ex1-report.docx
+++ b/ex1/ex1-report.docx
@@ -50,6 +50,233 @@
       </w:r>
     </w:p>
     <w:p/>
+    <w:p>
+      <w:pPr>
+        <w:pStyle w:val="1"/>
+      </w:pPr>
+      <w:r>
+        <w:t>Models Architectures</w:t>
+      </w:r>
+    </w:p>
+    <w:p>
+      <w:pPr>
+        <w:rPr>
+          <w:lang w:val="en-US"/>
+        </w:rPr>
+      </w:pPr>
+      <w:r>
+        <w:t xml:space="preserve">We will try </w:t>
+      </w:r>
+      <w:r>
+        <w:t>multi-layered perceptron network</w:t>
+      </w:r>
+      <w:r>
+        <w:t xml:space="preserve">s with </w:t>
+      </w:r>
+      <w:r>
+        <w:rPr>
+          <w:lang w:val="en-US"/>
+        </w:rPr>
+        <w:t>different parameters. The parameters are numbers of layers, number of neurons in each hidden layer and activation function.</w:t>
+      </w:r>
+      <w:r>
+        <w:rPr>
+          <w:lang w:val="en-US"/>
+        </w:rPr>
+        <w:t xml:space="preserve"> In all cases the first layer will get 9*20-sized input vector and</w:t>
+      </w:r>
+      <w:r>
+        <w:rPr>
+          <w:lang w:val="en-US"/>
+        </w:rPr>
+        <w:t xml:space="preserve"> the</w:t>
+      </w:r>
+      <w:r>
+        <w:rPr>
+          <w:lang w:val="en-US"/>
+        </w:rPr>
+        <w:t xml:space="preserve"> last layer will output 1-sized output vector</w:t>
+      </w:r>
+      <w:r>
+        <w:rPr>
+          <w:lang w:val="en-US"/>
+        </w:rPr>
+        <w:t xml:space="preserve"> after going through sigmoid activation</w:t>
+      </w:r>
+      <w:r>
+        <w:rPr>
+          <w:lang w:val="en-US"/>
+        </w:rPr>
+        <w:t>.</w:t>
+      </w:r>
+    </w:p>
+    <w:p>
+      <w:pPr>
+        <w:pStyle w:val="1"/>
+      </w:pPr>
+      <w:r>
+        <w:t>First Training</w:t>
+      </w:r>
+    </w:p>
+    <w:p>
+      <w:pPr>
+        <w:pStyle w:val="a8"/>
+      </w:pPr>
+      <w:r>
+        <w:t xml:space="preserve">For the first training, </w:t>
+      </w:r>
+      <w:r>
+        <w:t>we</w:t>
+      </w:r>
+      <w:r>
+        <w:t xml:space="preserve"> tried feed forward network with one hidden layer with </w:t>
+      </w:r>
+      <w:r>
+        <w:t>128 neurons with relu activation.</w:t>
+      </w:r>
+      <w:r>
+        <w:t xml:space="preserve"> We</w:t>
+      </w:r>
+      <w:r>
+        <w:t xml:space="preserve"> trained the network for 5 epochs.</w:t>
+      </w:r>
+      <w:r>
+        <w:t xml:space="preserve"> We </w:t>
+      </w:r>
+      <w:r>
+        <w:t>used batch size=</w:t>
+      </w:r>
+      <w:proofErr w:type="gramStart"/>
+      <w:r>
+        <w:t>1</w:t>
+      </w:r>
+      <w:proofErr w:type="gramEnd"/>
+      <w:r>
+        <w:t xml:space="preserve"> for simplicity.</w:t>
+      </w:r>
+    </w:p>
+    <w:p>
+      <w:pPr>
+        <w:pStyle w:val="a8"/>
+      </w:pPr>
+    </w:p>
+    <w:p>
+      <w:pPr>
+        <w:pStyle w:val="a8"/>
+      </w:pPr>
+      <w:r>
+        <w:t>Results on the test set:</w:t>
+      </w:r>
+    </w:p>
+    <w:p>
+      <w:pPr>
+        <w:pStyle w:val="a8"/>
+      </w:pPr>
+      <w:r>
+        <w:t>Accuracy</w:t>
+      </w:r>
+      <w:r>
+        <w:t>: 0.917</w:t>
+      </w:r>
+    </w:p>
+    <w:p>
+      <w:pPr>
+        <w:pStyle w:val="a8"/>
+      </w:pPr>
+      <w:r>
+        <w:t>Recall</w:t>
+      </w:r>
+      <w:r>
+        <w:t>: 0.968</w:t>
+      </w:r>
+    </w:p>
+    <w:p>
+      <w:pPr>
+        <w:pStyle w:val="a8"/>
+      </w:pPr>
+      <w:r>
+        <w:t>Precision: 0.941</w:t>
+      </w:r>
+    </w:p>
+    <w:p>
+      <w:pPr>
+        <w:pStyle w:val="a8"/>
+      </w:pPr>
+      <w:r>
+        <w:t>f1: 0.954</w:t>
+      </w:r>
+    </w:p>
+    <w:p>
+      <w:pPr>
+        <w:pStyle w:val="a8"/>
+      </w:pPr>
+    </w:p>
+    <w:p>
+      <w:pPr>
+        <w:pStyle w:val="a8"/>
+      </w:pPr>
+      <w:r>
+        <w:t>Those are the learning curves:</w:t>
+      </w:r>
+    </w:p>
+    <w:p>
+      <w:pPr>
+        <w:pStyle w:val="a8"/>
+        <w:jc w:val="center"/>
+      </w:pPr>
+      <w:r>
+        <w:lastRenderedPageBreak/>
+        <w:drawing>
+          <wp:inline distT="0" distB="0" distL="0" distR="0" wp14:anchorId="587BE566" wp14:editId="527BEAD5">
+            <wp:extent cx="3890526" cy="2918129"/>
+            <wp:effectExtent l="0" t="0" r="0" b="0"/>
+            <wp:docPr id="1" name="תמונה 1"/>
+            <wp:cNvGraphicFramePr>
+              <a:graphicFrameLocks xmlns:a="http://schemas.openxmlformats.org/drawingml/2006/main" noChangeAspect="1"/>
+            </wp:cNvGraphicFramePr>
+            <a:graphic xmlns:a="http://schemas.openxmlformats.org/drawingml/2006/main">
+              <a:graphicData uri="http://schemas.openxmlformats.org/drawingml/2006/picture">
+                <pic:pic xmlns:pic="http://schemas.openxmlformats.org/drawingml/2006/picture">
+                  <pic:nvPicPr>
+                    <pic:cNvPr id="1" name=""/>
+                    <pic:cNvPicPr/>
+                  </pic:nvPicPr>
+                  <pic:blipFill>
+                    <a:blip r:embed="rId4"/>
+                    <a:stretch>
+                      <a:fillRect/>
+                    </a:stretch>
+                  </pic:blipFill>
+                  <pic:spPr>
+                    <a:xfrm>
+                      <a:off x="0" y="0"/>
+                      <a:ext cx="3902869" cy="2927387"/>
+                    </a:xfrm>
+                    <a:prstGeom prst="rect">
+                      <a:avLst/>
+                    </a:prstGeom>
+                  </pic:spPr>
+                </pic:pic>
+              </a:graphicData>
+            </a:graphic>
+          </wp:inline>
+        </w:drawing>
+      </w:r>
+    </w:p>
+    <w:p>
+      <w:r>
+        <w:t>According to those results, I decided that comparing the different architectures with 2 epochs for each (about 50,000 batches) would be enough.</w:t>
+      </w:r>
+    </w:p>
+    <w:p/>
+    <w:p>
+      <w:pPr>
+        <w:pStyle w:val="2"/>
+      </w:pPr>
+      <w:r>
+        <w:t>Architectures comparison</w:t>
+      </w:r>
+    </w:p>
     <w:p>
       <w:bookmarkStart w:id="0" w:name="_GoBack"/>
       <w:bookmarkEnd w:id="0"/>
@@ -488,6 +715,28 @@
       <w:szCs w:val="32"/>
     </w:rPr>
   </w:style>
+  <w:style w:type="paragraph" w:styleId="2">
+    <w:name w:val="heading 2"/>
+    <w:basedOn w:val="a"/>
+    <w:next w:val="a"/>
+    <w:link w:val="20"/>
+    <w:uiPriority w:val="9"/>
+    <w:unhideWhenUsed/>
+    <w:qFormat/>
+    <w:rsid w:val="0090525A"/>
+    <w:pPr>
+      <w:keepNext/>
+      <w:keepLines/>
+      <w:spacing w:before="40"/>
+      <w:outlineLvl w:val="1"/>
+    </w:pPr>
+    <w:rPr>
+      <w:rFonts w:asciiTheme="majorHAnsi" w:eastAsiaTheme="majorEastAsia" w:hAnsiTheme="majorHAnsi" w:cstheme="majorBidi"/>
+      <w:color w:val="2E74B5" w:themeColor="accent1" w:themeShade="BF"/>
+      <w:sz w:val="26"/>
+      <w:szCs w:val="26"/>
+    </w:rPr>
+  </w:style>
   <w:style w:type="character" w:default="1" w:styleId="a0">
     <w:name w:val="Default Paragraph Font"/>
     <w:uiPriority w:val="1"/>
@@ -621,6 +870,20 @@
       <w:color w:val="2E74B5" w:themeColor="accent1" w:themeShade="BF"/>
       <w:sz w:val="32"/>
       <w:szCs w:val="32"/>
+      <w:lang w:val="en"/>
+    </w:rPr>
+  </w:style>
+  <w:style w:type="character" w:customStyle="1" w:styleId="20">
+    <w:name w:val="כותרת 2 תו"/>
+    <w:basedOn w:val="a0"/>
+    <w:link w:val="2"/>
+    <w:uiPriority w:val="9"/>
+    <w:rsid w:val="0090525A"/>
+    <w:rPr>
+      <w:rFonts w:asciiTheme="majorHAnsi" w:eastAsiaTheme="majorEastAsia" w:hAnsiTheme="majorHAnsi" w:cstheme="majorBidi"/>
+      <w:color w:val="2E74B5" w:themeColor="accent1" w:themeShade="BF"/>
+      <w:sz w:val="26"/>
+      <w:szCs w:val="26"/>
       <w:lang w:val="en"/>
     </w:rPr>
   </w:style>

</xml_diff>

<commit_message>
detect peptides in spike
</commit_message>
<xml_diff>
--- a/ex1/ex1-report.docx
+++ b/ex1/ex1-report.docx
@@ -91,7 +91,6 @@
               <w:rFonts w:asciiTheme="minorHAnsi" w:eastAsiaTheme="minorEastAsia" w:hAnsiTheme="minorHAnsi" w:cstheme="minorBidi"/>
               <w:noProof/>
               <w:rtl/>
-              <w:lang/>
             </w:rPr>
           </w:pPr>
           <w:r>
@@ -209,7 +208,6 @@
               <w:rFonts w:asciiTheme="minorHAnsi" w:eastAsiaTheme="minorEastAsia" w:hAnsiTheme="minorHAnsi" w:cstheme="minorBidi"/>
               <w:noProof/>
               <w:rtl/>
-              <w:lang/>
             </w:rPr>
           </w:pPr>
           <w:hyperlink w:anchor="_Toc86697012" w:history="1">
@@ -318,7 +316,6 @@
               <w:rFonts w:asciiTheme="minorHAnsi" w:eastAsiaTheme="minorEastAsia" w:hAnsiTheme="minorHAnsi" w:cstheme="minorBidi"/>
               <w:noProof/>
               <w:rtl/>
-              <w:lang/>
             </w:rPr>
           </w:pPr>
           <w:hyperlink w:anchor="_Toc86697013" w:history="1">
@@ -428,7 +425,6 @@
               <w:rFonts w:asciiTheme="minorHAnsi" w:eastAsiaTheme="minorEastAsia" w:hAnsiTheme="minorHAnsi" w:cstheme="minorBidi"/>
               <w:noProof/>
               <w:rtl/>
-              <w:lang/>
             </w:rPr>
           </w:pPr>
           <w:hyperlink w:anchor="_Toc86697014" w:history="1">
@@ -538,7 +534,6 @@
               <w:rFonts w:asciiTheme="minorHAnsi" w:eastAsiaTheme="minorEastAsia" w:hAnsiTheme="minorHAnsi" w:cstheme="minorBidi"/>
               <w:noProof/>
               <w:rtl/>
-              <w:lang/>
             </w:rPr>
           </w:pPr>
           <w:hyperlink w:anchor="_Toc86697015" w:history="1">
@@ -648,7 +643,6 @@
               <w:rFonts w:asciiTheme="minorHAnsi" w:eastAsiaTheme="minorEastAsia" w:hAnsiTheme="minorHAnsi" w:cstheme="minorBidi"/>
               <w:noProof/>
               <w:rtl/>
-              <w:lang/>
             </w:rPr>
           </w:pPr>
           <w:hyperlink w:anchor="_Toc86697016" w:history="1">
@@ -758,7 +752,6 @@
               <w:rFonts w:asciiTheme="minorHAnsi" w:eastAsiaTheme="minorEastAsia" w:hAnsiTheme="minorHAnsi" w:cstheme="minorBidi"/>
               <w:noProof/>
               <w:rtl/>
-              <w:lang/>
             </w:rPr>
           </w:pPr>
           <w:hyperlink w:anchor="_Toc86697017" w:history="1">
@@ -868,7 +861,6 @@
               <w:rFonts w:asciiTheme="minorHAnsi" w:eastAsiaTheme="minorEastAsia" w:hAnsiTheme="minorHAnsi" w:cstheme="minorBidi"/>
               <w:noProof/>
               <w:rtl/>
-              <w:lang/>
             </w:rPr>
           </w:pPr>
           <w:hyperlink w:anchor="_Toc86697018" w:history="1">
@@ -978,7 +970,6 @@
               <w:rFonts w:asciiTheme="minorHAnsi" w:eastAsiaTheme="minorEastAsia" w:hAnsiTheme="minorHAnsi" w:cstheme="minorBidi"/>
               <w:noProof/>
               <w:rtl/>
-              <w:lang/>
             </w:rPr>
           </w:pPr>
           <w:hyperlink w:anchor="_Toc86697019" w:history="1">
@@ -1088,7 +1079,6 @@
               <w:rFonts w:asciiTheme="minorHAnsi" w:eastAsiaTheme="minorEastAsia" w:hAnsiTheme="minorHAnsi" w:cstheme="minorBidi"/>
               <w:noProof/>
               <w:rtl/>
-              <w:lang/>
             </w:rPr>
           </w:pPr>
           <w:hyperlink w:anchor="_Toc86697020" w:history="1">
@@ -1198,7 +1188,6 @@
               <w:rFonts w:asciiTheme="minorHAnsi" w:eastAsiaTheme="minorEastAsia" w:hAnsiTheme="minorHAnsi" w:cstheme="minorBidi"/>
               <w:noProof/>
               <w:rtl/>
-              <w:lang/>
             </w:rPr>
           </w:pPr>
           <w:hyperlink w:anchor="_Toc86697021" w:history="1">
@@ -1208,23 +1197,7 @@
                 <w:noProof/>
                 <w:lang w:val="en-US"/>
               </w:rPr>
-              <w:t>Problematic Expe</w:t>
-            </w:r>
-            <w:r>
-              <w:rPr>
-                <w:rStyle w:val="Hyperlink"/>
-                <w:noProof/>
-                <w:lang w:val="en-US"/>
-              </w:rPr>
-              <w:t>r</w:t>
-            </w:r>
-            <w:r>
-              <w:rPr>
-                <w:rStyle w:val="Hyperlink"/>
-                <w:noProof/>
-                <w:lang w:val="en-US"/>
-              </w:rPr>
-              <w:t>iments</w:t>
+              <w:t>Problematic Experiments</w:t>
             </w:r>
             <w:r>
               <w:rPr>
@@ -1324,7 +1297,6 @@
               <w:rFonts w:asciiTheme="minorHAnsi" w:eastAsiaTheme="minorEastAsia" w:hAnsiTheme="minorHAnsi" w:cstheme="minorBidi"/>
               <w:noProof/>
               <w:rtl/>
-              <w:lang/>
             </w:rPr>
           </w:pPr>
           <w:hyperlink w:anchor="_Toc86697022" w:history="1">
@@ -1433,7 +1405,6 @@
               <w:rFonts w:asciiTheme="minorHAnsi" w:eastAsiaTheme="minorEastAsia" w:hAnsiTheme="minorHAnsi" w:cstheme="minorBidi"/>
               <w:noProof/>
               <w:rtl/>
-              <w:lang/>
             </w:rPr>
           </w:pPr>
           <w:hyperlink w:anchor="_Toc86697023" w:history="1">
@@ -1542,7 +1513,6 @@
               <w:rFonts w:asciiTheme="minorHAnsi" w:eastAsiaTheme="minorEastAsia" w:hAnsiTheme="minorHAnsi" w:cstheme="minorBidi"/>
               <w:noProof/>
               <w:rtl/>
-              <w:lang/>
             </w:rPr>
           </w:pPr>
           <w:hyperlink w:anchor="_Toc86697024" w:history="1">
@@ -1651,7 +1621,6 @@
               <w:rFonts w:asciiTheme="minorHAnsi" w:eastAsiaTheme="minorEastAsia" w:hAnsiTheme="minorHAnsi" w:cstheme="minorBidi"/>
               <w:noProof/>
               <w:rtl/>
-              <w:lang/>
             </w:rPr>
           </w:pPr>
           <w:hyperlink w:anchor="_Toc86697025" w:history="1">
@@ -1760,7 +1729,6 @@
               <w:rFonts w:asciiTheme="minorHAnsi" w:eastAsiaTheme="minorEastAsia" w:hAnsiTheme="minorHAnsi" w:cstheme="minorBidi"/>
               <w:noProof/>
               <w:rtl/>
-              <w:lang/>
             </w:rPr>
           </w:pPr>
           <w:hyperlink w:anchor="_Toc86697026" w:history="1">
@@ -1869,7 +1837,6 @@
               <w:rFonts w:asciiTheme="minorHAnsi" w:eastAsiaTheme="minorEastAsia" w:hAnsiTheme="minorHAnsi" w:cstheme="minorBidi"/>
               <w:noProof/>
               <w:rtl/>
-              <w:lang/>
             </w:rPr>
           </w:pPr>
           <w:hyperlink w:anchor="_Toc86697027" w:history="1">
@@ -1978,7 +1945,6 @@
               <w:rFonts w:asciiTheme="minorHAnsi" w:eastAsiaTheme="minorEastAsia" w:hAnsiTheme="minorHAnsi" w:cstheme="minorBidi"/>
               <w:noProof/>
               <w:rtl/>
-              <w:lang/>
             </w:rPr>
           </w:pPr>
           <w:hyperlink w:anchor="_Toc86697028" w:history="1">
@@ -2087,7 +2053,6 @@
               <w:rFonts w:asciiTheme="minorHAnsi" w:eastAsiaTheme="minorEastAsia" w:hAnsiTheme="minorHAnsi" w:cstheme="minorBidi"/>
               <w:noProof/>
               <w:rtl/>
-              <w:lang/>
             </w:rPr>
           </w:pPr>
           <w:hyperlink w:anchor="_Toc86697029" w:history="1">
@@ -2353,41 +2318,13 @@
         <w:rPr>
           <w:lang w:val="en-US"/>
         </w:rPr>
-        <w:t xml:space="preserve"> We knew we would have to deal with the imbalanced data, but were </w:t>
-      </w:r>
-      <w:proofErr w:type="spellStart"/>
-      <w:r>
-        <w:rPr>
-          <w:lang w:val="en-US"/>
-        </w:rPr>
-        <w:t>mislead</w:t>
-      </w:r>
-      <w:proofErr w:type="spellEnd"/>
-      <w:r>
-        <w:rPr>
-          <w:lang w:val="en-US"/>
-        </w:rPr>
-        <w:t xml:space="preserve"> by the high scores and thought </w:t>
-      </w:r>
-      <w:r>
-        <w:rPr>
-          <w:lang w:val="en-US"/>
-        </w:rPr>
-        <w:t xml:space="preserve">this specific issue is a matter of some precents improvement. However, when we measured a relevant metric directly (false negative ratio) we noticed that we trained models that only output “True”. We easily fixed it with oversampling the negative samples and repeated all our </w:t>
-      </w:r>
-      <w:proofErr w:type="spellStart"/>
-      <w:r>
-        <w:rPr>
-          <w:lang w:val="en-US"/>
-        </w:rPr>
-        <w:t>experimetns</w:t>
-      </w:r>
-      <w:proofErr w:type="spellEnd"/>
-      <w:r>
-        <w:rPr>
-          <w:lang w:val="en-US"/>
-        </w:rPr>
-        <w:t>.</w:t>
+        <w:t xml:space="preserve"> We knew we would have to deal with the imbalanced data, but were mislead by the high scores and thought </w:t>
+      </w:r>
+      <w:r>
+        <w:rPr>
+          <w:lang w:val="en-US"/>
+        </w:rPr>
+        <w:t>this specific issue is a matter of some precents improvement. However, when we measured a relevant metric directly (false negative ratio) we noticed that we trained models that only output “True”. We easily fixed it with oversampling the negative samples and repeated all our experimetns.</w:t>
       </w:r>
       <w:r>
         <w:rPr>
@@ -2441,15 +2378,7 @@
         <w:t xml:space="preserve">256 </w:t>
       </w:r>
       <w:r>
-        <w:t xml:space="preserve">neurons with </w:t>
-      </w:r>
-      <w:proofErr w:type="spellStart"/>
-      <w:r>
-        <w:t>relu</w:t>
-      </w:r>
-      <w:proofErr w:type="spellEnd"/>
-      <w:r>
-        <w:t xml:space="preserve"> activation. We trained the network for 5 epochs. We used batch size of </w:t>
+        <w:t xml:space="preserve">neurons with relu activation. We trained the network for 5 epochs. We used batch size of </w:t>
       </w:r>
       <w:r>
         <w:t>64</w:t>
@@ -2499,13 +2428,8 @@
       <w:r>
         <w:t>(</w:t>
       </w:r>
-      <w:proofErr w:type="gramStart"/>
-      <w:r>
-        <w:t>tn</w:t>
-      </w:r>
-      <w:proofErr w:type="gramEnd"/>
-      <w:r>
-        <w:t>:2170, fp:171, fn:381, tp:2120</w:t>
+      <w:r>
+        <w:t>tn:2170, fp:171, fn:381, tp:2120</w:t>
       </w:r>
       <w:r>
         <w:t>)</w:t>
@@ -3041,13 +2965,8 @@
       </w:r>
     </w:p>
     <w:p>
-      <w:proofErr w:type="spellStart"/>
-      <w:r>
-        <w:t>learning_rates</w:t>
-      </w:r>
-      <w:proofErr w:type="spellEnd"/>
-      <w:r>
-        <w:t xml:space="preserve"> = [10 ** (-4), 5 * 10 ** (-4), 10 ** (-3), 5 * 10 ** (-3), 10 ** (-2), 5 * 10 ** (-2), 10 ** (-1)]</w:t>
+      <w:r>
+        <w:t>learning_rates = [10 ** (-4), 5 * 10 ** (-4), 10 ** (-3), 5 * 10 ** (-3), 10 ** (-2), 5 * 10 ** (-2), 10 ** (-1)]</w:t>
       </w:r>
     </w:p>
     <w:p>
@@ -3657,11 +3576,9 @@
         </w:numPr>
         <w:contextualSpacing/>
       </w:pPr>
-      <w:proofErr w:type="spellStart"/>
       <w:r>
         <w:t>Relu</w:t>
       </w:r>
-      <w:proofErr w:type="spellEnd"/>
     </w:p>
     <w:p>
       <w:pPr>
@@ -3671,11 +3588,9 @@
         </w:numPr>
         <w:contextualSpacing/>
       </w:pPr>
-      <w:proofErr w:type="spellStart"/>
       <w:r>
         <w:t>LeakyRelu</w:t>
       </w:r>
-      <w:proofErr w:type="spellEnd"/>
     </w:p>
     <w:p>
       <w:pPr>
@@ -3802,14 +3717,12 @@
               </w:rPr>
               <w:t>R</w:t>
             </w:r>
-            <w:proofErr w:type="spellStart"/>
             <w:r>
               <w:rPr>
                 <w:lang w:val="en-US"/>
               </w:rPr>
               <w:t>elu</w:t>
             </w:r>
-            <w:proofErr w:type="spellEnd"/>
           </w:p>
         </w:tc>
         <w:tc>
@@ -3835,14 +3748,12 @@
             <w:pPr>
               <w:jc w:val="center"/>
             </w:pPr>
-            <w:proofErr w:type="spellStart"/>
             <w:r>
               <w:t>LeakyRe</w:t>
             </w:r>
             <w:r>
               <w:t>LU</w:t>
             </w:r>
-            <w:proofErr w:type="spellEnd"/>
           </w:p>
         </w:tc>
         <w:tc>
@@ -3901,11 +3812,9 @@
       <w:r>
         <w:t xml:space="preserve">We can see that </w:t>
       </w:r>
-      <w:proofErr w:type="spellStart"/>
       <w:r>
         <w:t>LeakyRelu</w:t>
       </w:r>
-      <w:proofErr w:type="spellEnd"/>
       <w:r>
         <w:t xml:space="preserve"> gives us the best accuracy so we chose it.</w:t>
       </w:r>
@@ -3928,7 +3837,6 @@
       <w:r>
         <w:t xml:space="preserve"> </w:t>
       </w:r>
-      <w:proofErr w:type="spellStart"/>
       <w:r>
         <w:rPr>
           <w:b/>
@@ -3936,7 +3844,6 @@
         </w:rPr>
         <w:t>LeakyReLU</w:t>
       </w:r>
-      <w:proofErr w:type="spellEnd"/>
     </w:p>
     <w:p/>
     <w:p>
@@ -4182,27 +4089,7 @@
                 <w:bCs/>
                 <w:color w:val="000000"/>
               </w:rPr>
-              <w:t xml:space="preserve"># </w:t>
-            </w:r>
-            <w:proofErr w:type="gramStart"/>
-            <w:r>
-              <w:rPr>
-                <w:rFonts w:ascii="Calibri" w:hAnsi="Calibri" w:cs="Calibri"/>
-                <w:b/>
-                <w:bCs/>
-                <w:color w:val="000000"/>
-              </w:rPr>
-              <w:t>hidden</w:t>
-            </w:r>
-            <w:proofErr w:type="gramEnd"/>
-            <w:r>
-              <w:rPr>
-                <w:rFonts w:ascii="Calibri" w:hAnsi="Calibri" w:cs="Calibri"/>
-                <w:b/>
-                <w:bCs/>
-                <w:color w:val="000000"/>
-              </w:rPr>
-              <w:t xml:space="preserve"> layers</w:t>
+              <w:t># hidden layers</w:t>
             </w:r>
           </w:p>
         </w:tc>
@@ -4243,27 +4130,7 @@
                 <w:bCs/>
                 <w:color w:val="000000"/>
               </w:rPr>
-              <w:t xml:space="preserve"># </w:t>
-            </w:r>
-            <w:proofErr w:type="gramStart"/>
-            <w:r>
-              <w:rPr>
-                <w:rFonts w:ascii="Calibri" w:hAnsi="Calibri" w:cs="Calibri"/>
-                <w:b/>
-                <w:bCs/>
-                <w:color w:val="000000"/>
-              </w:rPr>
-              <w:t>neurons</w:t>
-            </w:r>
-            <w:proofErr w:type="gramEnd"/>
-            <w:r>
-              <w:rPr>
-                <w:rFonts w:ascii="Calibri" w:hAnsi="Calibri" w:cs="Calibri"/>
-                <w:b/>
-                <w:bCs/>
-                <w:color w:val="000000"/>
-              </w:rPr>
-              <w:t xml:space="preserve"> in each hidden layer</w:t>
+              <w:t># neurons in each hidden layer</w:t>
             </w:r>
           </w:p>
         </w:tc>
@@ -6193,23 +6060,7 @@
         <w:pStyle w:val="default"/>
       </w:pPr>
       <w:r>
-        <w:t xml:space="preserve">We can see that two hidden layers models are significantly better than </w:t>
-      </w:r>
-      <w:proofErr w:type="gramStart"/>
-      <w:r>
-        <w:t>one layer</w:t>
-      </w:r>
-      <w:proofErr w:type="gramEnd"/>
-      <w:r>
-        <w:t xml:space="preserve"> models which are better than zero hidden layers models. We can also see that the number of neurons in each layer (width) does not make a dramatic </w:t>
-      </w:r>
-      <w:proofErr w:type="spellStart"/>
-      <w:r>
-        <w:t>differnce</w:t>
-      </w:r>
-      <w:proofErr w:type="spellEnd"/>
-      <w:r>
-        <w:t xml:space="preserve"> in the accuracy.</w:t>
+        <w:t>We can see that two hidden layers models are significantly better than one layer models which are better than zero hidden layers models. We can also see that the number of neurons in each layer (width) does not make a dramatic differnce in the accuracy.</w:t>
       </w:r>
     </w:p>
     <w:p>
@@ -6459,6 +6310,7 @@
       </w:pPr>
       <w:r>
         <w:rPr>
+          <w:noProof/>
           <w:lang w:val="en-US"/>
         </w:rPr>
         <w:drawing>
@@ -6626,16 +6478,8 @@
         <w:rPr>
           <w:lang w:val="en-US"/>
         </w:rPr>
-        <w:t xml:space="preserve">Activation function = </w:t>
-      </w:r>
-      <w:proofErr w:type="spellStart"/>
-      <w:r>
-        <w:rPr>
-          <w:lang w:val="en-US"/>
-        </w:rPr>
-        <w:t>LeakyReLU</w:t>
-      </w:r>
-      <w:proofErr w:type="spellEnd"/>
+        <w:t>Activation function = LeakyReLU</w:t>
+      </w:r>
     </w:p>
     <w:p>
       <w:pPr>
@@ -6881,21 +6725,7 @@
               <w:rFonts w:ascii="Cambria Math" w:hAnsi="Cambria Math"/>
               <w:lang w:val="en-US"/>
             </w:rPr>
-            <m:t xml:space="preserve">True </m:t>
-          </m:r>
-          <m:r>
-            <w:rPr>
-              <w:rFonts w:ascii="Cambria Math" w:hAnsi="Cambria Math"/>
-              <w:lang w:val="en-US"/>
-            </w:rPr>
-            <m:t>Negative</m:t>
-          </m:r>
-          <m:r>
-            <w:rPr>
-              <w:rFonts w:ascii="Cambria Math" w:hAnsi="Cambria Math"/>
-              <w:lang w:val="en-US"/>
-            </w:rPr>
-            <m:t xml:space="preserve"> Ratio=</m:t>
+            <m:t>True Negative Ratio=</m:t>
           </m:r>
           <m:f>
             <m:fPr>
@@ -7128,7 +6958,6 @@
       <w:pPr>
         <w:pStyle w:val="2"/>
         <w:rPr>
-          <w:rFonts w:hint="cs"/>
           <w:rtl/>
           <w:lang w:val="en-US"/>
         </w:rPr>
@@ -7518,21 +7347,7 @@
         <w:rPr>
           <w:lang w:val="en-US"/>
         </w:rPr>
-        <w:t xml:space="preserve">Maybe it was better to try a lower over sampling factor or try other methods (under sampling, oversampling + dropout, </w:t>
-      </w:r>
-      <w:proofErr w:type="spellStart"/>
-      <w:r>
-        <w:rPr>
-          <w:lang w:val="en-US"/>
-        </w:rPr>
-        <w:t>ect</w:t>
-      </w:r>
-      <w:proofErr w:type="spellEnd"/>
-      <w:r>
-        <w:rPr>
-          <w:lang w:val="en-US"/>
-        </w:rPr>
-        <w:t>.).</w:t>
+        <w:t>Maybe it was better to try a lower over sampling factor or try other methods (under sampling, oversampling + dropout, ect.).</w:t>
       </w:r>
     </w:p>
     <w:p>
@@ -7589,6 +7404,417 @@
           <w:lang w:val="en-US"/>
         </w:rPr>
         <w:lastRenderedPageBreak/>
+        <w:t>Inference on Spike Protein</w:t>
+      </w:r>
+    </w:p>
+    <w:p>
+      <w:pPr>
+        <w:pStyle w:val="default"/>
+        <w:rPr>
+          <w:lang w:val="en-US"/>
+        </w:rPr>
+      </w:pPr>
+      <w:r>
+        <w:rPr>
+          <w:lang w:val="en-US"/>
+        </w:rPr>
+        <w:t xml:space="preserve">We used our trained model to identify sequences in the Spike protein. The protein is </w:t>
+      </w:r>
+      <w:r>
+        <w:rPr>
+          <w:lang w:val="en-US"/>
+        </w:rPr>
+        <w:t>from length 1273, and therefore we have 1265 peptides (1273 – 9 + 1).</w:t>
+      </w:r>
+    </w:p>
+    <w:p>
+      <w:pPr>
+        <w:pStyle w:val="default"/>
+        <w:rPr>
+          <w:lang w:val="en-US"/>
+        </w:rPr>
+      </w:pPr>
+      <w:r>
+        <w:rPr>
+          <w:lang w:val="en-US"/>
+        </w:rPr>
+        <w:t xml:space="preserve">Most of the predictions were </w:t>
+      </w:r>
+      <w:r>
+        <w:rPr>
+          <w:lang w:val="en-US"/>
+        </w:rPr>
+        <w:t>1171 positive predictions out of 1265 predictions</w:t>
+      </w:r>
+      <w:r>
+        <w:rPr>
+          <w:lang w:val="en-US"/>
+        </w:rPr>
+        <w:t>, which is about 92.6%.</w:t>
+      </w:r>
+    </w:p>
+    <w:p>
+      <w:pPr>
+        <w:pStyle w:val="default"/>
+        <w:rPr>
+          <w:lang w:val="en-US"/>
+        </w:rPr>
+      </w:pPr>
+      <w:r>
+        <w:rPr>
+          <w:lang w:val="en-US"/>
+        </w:rPr>
+        <w:t>The most detectable peptides are:</w:t>
+      </w:r>
+    </w:p>
+    <w:tbl>
+      <w:tblPr>
+        <w:tblStyle w:val="aa"/>
+        <w:tblW w:w="0" w:type="auto"/>
+        <w:tblLook w:val="04A0" w:firstRow="1" w:lastRow="0" w:firstColumn="1" w:lastColumn="0" w:noHBand="0" w:noVBand="1"/>
+      </w:tblPr>
+      <w:tblGrid>
+        <w:gridCol w:w="4148"/>
+        <w:gridCol w:w="4148"/>
+      </w:tblGrid>
+      <w:tr>
+        <w:tc>
+          <w:tcPr>
+            <w:tcW w:w="4148" w:type="dxa"/>
+          </w:tcPr>
+          <w:p>
+            <w:pPr>
+              <w:pStyle w:val="default"/>
+              <w:rPr>
+                <w:lang w:val="en-US"/>
+              </w:rPr>
+            </w:pPr>
+            <w:r>
+              <w:rPr>
+                <w:lang w:val="en-US"/>
+              </w:rPr>
+              <w:t>peptide</w:t>
+            </w:r>
+          </w:p>
+        </w:tc>
+        <w:tc>
+          <w:tcPr>
+            <w:tcW w:w="4148" w:type="dxa"/>
+          </w:tcPr>
+          <w:p>
+            <w:pPr>
+              <w:pStyle w:val="default"/>
+              <w:rPr>
+                <w:lang w:val="en-US"/>
+              </w:rPr>
+            </w:pPr>
+            <w:r>
+              <w:rPr>
+                <w:lang w:val="en-US"/>
+              </w:rPr>
+              <w:t>score</w:t>
+            </w:r>
+          </w:p>
+        </w:tc>
+      </w:tr>
+      <w:tr>
+        <w:tc>
+          <w:tcPr>
+            <w:tcW w:w="4148" w:type="dxa"/>
+          </w:tcPr>
+          <w:p>
+            <w:pPr>
+              <w:pStyle w:val="default"/>
+              <w:rPr>
+                <w:lang w:val="en-US"/>
+              </w:rPr>
+            </w:pPr>
+            <w:r>
+              <w:rPr>
+                <w:lang w:val="en-US"/>
+              </w:rPr>
+              <w:t>VYYPDKVFR</w:t>
+            </w:r>
+          </w:p>
+        </w:tc>
+        <w:tc>
+          <w:tcPr>
+            <w:tcW w:w="4148" w:type="dxa"/>
+          </w:tcPr>
+          <w:p>
+            <w:pPr>
+              <w:pStyle w:val="default"/>
+              <w:rPr>
+                <w:lang w:val="en-US"/>
+              </w:rPr>
+            </w:pPr>
+            <w:r>
+              <w:rPr>
+                <w:lang w:val="en-US"/>
+              </w:rPr>
+              <w:t>1.0</w:t>
+            </w:r>
+          </w:p>
+        </w:tc>
+      </w:tr>
+      <w:tr>
+        <w:tc>
+          <w:tcPr>
+            <w:tcW w:w="4148" w:type="dxa"/>
+          </w:tcPr>
+          <w:p>
+            <w:pPr>
+              <w:pStyle w:val="default"/>
+              <w:rPr>
+                <w:lang w:val="en-US"/>
+              </w:rPr>
+            </w:pPr>
+            <w:r>
+              <w:rPr>
+                <w:lang w:val="en-US"/>
+              </w:rPr>
+              <w:t>VYADSFVIR</w:t>
+            </w:r>
+          </w:p>
+        </w:tc>
+        <w:tc>
+          <w:tcPr>
+            <w:tcW w:w="4148" w:type="dxa"/>
+          </w:tcPr>
+          <w:p>
+            <w:pPr>
+              <w:pStyle w:val="default"/>
+              <w:rPr>
+                <w:lang w:val="en-US"/>
+              </w:rPr>
+            </w:pPr>
+            <w:r>
+              <w:rPr>
+                <w:lang w:val="en-US"/>
+              </w:rPr>
+              <w:t>1.0</w:t>
+            </w:r>
+          </w:p>
+        </w:tc>
+      </w:tr>
+      <w:tr>
+        <w:tc>
+          <w:tcPr>
+            <w:tcW w:w="4148" w:type="dxa"/>
+          </w:tcPr>
+          <w:p>
+            <w:pPr>
+              <w:pStyle w:val="default"/>
+              <w:rPr>
+                <w:lang w:val="en-US"/>
+              </w:rPr>
+            </w:pPr>
+            <w:r>
+              <w:rPr>
+                <w:lang w:val="en-US"/>
+              </w:rPr>
+              <w:t>RVDFCGKGY</w:t>
+            </w:r>
+          </w:p>
+        </w:tc>
+        <w:tc>
+          <w:tcPr>
+            <w:tcW w:w="4148" w:type="dxa"/>
+          </w:tcPr>
+          <w:p>
+            <w:pPr>
+              <w:pStyle w:val="default"/>
+              <w:rPr>
+                <w:lang w:val="en-US"/>
+              </w:rPr>
+            </w:pPr>
+            <w:r>
+              <w:rPr>
+                <w:lang w:val="en-US"/>
+              </w:rPr>
+              <w:t>1.0</w:t>
+            </w:r>
+          </w:p>
+        </w:tc>
+      </w:tr>
+      <w:tr>
+        <w:tc>
+          <w:tcPr>
+            <w:tcW w:w="4148" w:type="dxa"/>
+          </w:tcPr>
+          <w:p>
+            <w:pPr>
+              <w:pStyle w:val="default"/>
+              <w:rPr>
+                <w:lang w:val="en-US"/>
+              </w:rPr>
+            </w:pPr>
+            <w:r>
+              <w:rPr>
+                <w:lang w:val="en-US"/>
+              </w:rPr>
+              <w:t>ERDISTEIY</w:t>
+            </w:r>
+          </w:p>
+        </w:tc>
+        <w:tc>
+          <w:tcPr>
+            <w:tcW w:w="4148" w:type="dxa"/>
+          </w:tcPr>
+          <w:p>
+            <w:pPr>
+              <w:pStyle w:val="default"/>
+              <w:rPr>
+                <w:lang w:val="en-US"/>
+              </w:rPr>
+            </w:pPr>
+            <w:r>
+              <w:rPr>
+                <w:lang w:val="en-US"/>
+              </w:rPr>
+              <w:t>~1.0</w:t>
+            </w:r>
+            <w:r>
+              <w:rPr>
+                <w:lang w:val="en-US"/>
+              </w:rPr>
+              <w:t xml:space="preserve"> (9.999…)</w:t>
+            </w:r>
+          </w:p>
+        </w:tc>
+      </w:tr>
+      <w:tr>
+        <w:tc>
+          <w:tcPr>
+            <w:tcW w:w="4148" w:type="dxa"/>
+          </w:tcPr>
+          <w:p>
+            <w:pPr>
+              <w:pStyle w:val="default"/>
+              <w:rPr>
+                <w:lang w:val="en-US"/>
+              </w:rPr>
+            </w:pPr>
+            <w:r>
+              <w:rPr>
+                <w:lang w:val="en-US"/>
+              </w:rPr>
+              <w:t>KTSVDCTMY</w:t>
+            </w:r>
+          </w:p>
+        </w:tc>
+        <w:tc>
+          <w:tcPr>
+            <w:tcW w:w="4148" w:type="dxa"/>
+          </w:tcPr>
+          <w:p>
+            <w:pPr>
+              <w:pStyle w:val="default"/>
+              <w:rPr>
+                <w:lang w:val="en-US"/>
+              </w:rPr>
+            </w:pPr>
+            <w:r>
+              <w:rPr>
+                <w:lang w:val="en-US"/>
+              </w:rPr>
+              <w:t>~1.0</w:t>
+            </w:r>
+            <w:r>
+              <w:rPr>
+                <w:lang w:val="en-US"/>
+              </w:rPr>
+              <w:t xml:space="preserve"> (9.999…)</w:t>
+            </w:r>
+          </w:p>
+        </w:tc>
+      </w:tr>
+    </w:tbl>
+    <w:p>
+      <w:pPr>
+        <w:pStyle w:val="default"/>
+        <w:rPr>
+          <w:lang w:val="en-US"/>
+        </w:rPr>
+      </w:pPr>
+    </w:p>
+    <w:p>
+      <w:pPr>
+        <w:pStyle w:val="default"/>
+        <w:rPr>
+          <w:lang w:val="en-US"/>
+        </w:rPr>
+      </w:pPr>
+      <w:r>
+        <w:rPr>
+          <w:lang w:val="en-US"/>
+        </w:rPr>
+        <w:t xml:space="preserve">Of course we first notified the CDC </w:t>
+      </w:r>
+      <w:r>
+        <w:rPr>
+          <mc:AlternateContent>
+            <mc:Choice Requires="w16se"/>
+            <mc:Fallback>
+              <w:rFonts w:ascii="Segoe UI Emoji" w:eastAsia="Segoe UI Emoji" w:hAnsi="Segoe UI Emoji" w:cs="Segoe UI Emoji"/>
+            </mc:Fallback>
+          </mc:AlternateContent>
+          <w:lang w:val="en-US"/>
+        </w:rPr>
+        <mc:AlternateContent>
+          <mc:Choice Requires="w16se">
+            <w16se:symEx w16se:font="Segoe UI Emoji" w16se:char="1F60A"/>
+          </mc:Choice>
+          <mc:Fallback>
+            <w:t>😊</w:t>
+          </mc:Fallback>
+        </mc:AlternateContent>
+      </w:r>
+      <w:r>
+        <w:rPr>
+          <w:lang w:val="en-US"/>
+        </w:rPr>
+        <w:t xml:space="preserve"> </w:t>
+      </w:r>
+    </w:p>
+    <w:p>
+      <w:pPr>
+        <w:pStyle w:val="1"/>
+        <w:rPr>
+          <w:lang w:val="en-US"/>
+        </w:rPr>
+      </w:pPr>
+    </w:p>
+    <w:p>
+      <w:pPr>
+        <w:spacing w:after="160" w:line="259" w:lineRule="auto"/>
+        <w:rPr>
+          <w:rFonts w:asciiTheme="majorHAnsi" w:eastAsiaTheme="majorEastAsia" w:hAnsiTheme="majorHAnsi" w:cstheme="majorBidi"/>
+          <w:color w:val="2E74B5" w:themeColor="accent1" w:themeShade="BF"/>
+          <w:sz w:val="32"/>
+          <w:szCs w:val="32"/>
+          <w:lang w:val="en-US"/>
+        </w:rPr>
+      </w:pPr>
+      <w:r>
+        <w:rPr>
+          <w:lang w:val="en-US"/>
+        </w:rPr>
+        <w:br w:type="page"/>
+      </w:r>
+    </w:p>
+    <w:p>
+      <w:pPr>
+        <w:pStyle w:val="1"/>
+        <w:rPr>
+          <w:lang w:val="en-US"/>
+        </w:rPr>
+      </w:pPr>
+      <w:r>
+        <w:rPr>
+          <w:lang w:val="en-US"/>
+        </w:rPr>
+        <w:lastRenderedPageBreak/>
         <w:t xml:space="preserve">Appendix – </w:t>
       </w:r>
       <w:r>
@@ -7623,15 +7849,7 @@
         <w:t xml:space="preserve"> tried feed forward network with one hidden layer with </w:t>
       </w:r>
       <w:r>
-        <w:t xml:space="preserve">128 neurons with </w:t>
-      </w:r>
-      <w:proofErr w:type="spellStart"/>
-      <w:r>
-        <w:t>relu</w:t>
-      </w:r>
-      <w:proofErr w:type="spellEnd"/>
-      <w:r>
-        <w:t xml:space="preserve"> activation.</w:t>
+        <w:t>128 neurons with relu activation.</w:t>
       </w:r>
       <w:r>
         <w:t xml:space="preserve"> We</w:t>
@@ -8111,13 +8329,8 @@
       </w:r>
     </w:p>
     <w:p>
-      <w:proofErr w:type="spellStart"/>
-      <w:r>
-        <w:t>learning_rates</w:t>
-      </w:r>
-      <w:proofErr w:type="spellEnd"/>
-      <w:r>
-        <w:t xml:space="preserve"> = [10 ** (-4), 5 * 10 ** (-4), 10 ** (-3), 5 * 10 ** (-3), 10 ** (-2), 5 * 10 ** (-2), 10 ** (-1)]</w:t>
+      <w:r>
+        <w:t>learning_rates = [10 ** (-4), 5 * 10 ** (-4), 10 ** (-3), 5 * 10 ** (-3), 10 ** (-2), 5 * 10 ** (-2), 10 ** (-1)]</w:t>
       </w:r>
     </w:p>
     <w:p>
@@ -8457,11 +8670,9 @@
           <w:numId w:val="3"/>
         </w:numPr>
       </w:pPr>
-      <w:proofErr w:type="spellStart"/>
       <w:r>
         <w:t>Relu</w:t>
       </w:r>
-      <w:proofErr w:type="spellEnd"/>
     </w:p>
     <w:p>
       <w:pPr>
@@ -8471,11 +8682,9 @@
           <w:numId w:val="3"/>
         </w:numPr>
       </w:pPr>
-      <w:proofErr w:type="spellStart"/>
       <w:r>
         <w:t>LeakyRelu</w:t>
       </w:r>
-      <w:proofErr w:type="spellEnd"/>
     </w:p>
     <w:p>
       <w:pPr>
@@ -8602,7 +8811,6 @@
               </w:rPr>
               <w:t>R</w:t>
             </w:r>
-            <w:proofErr w:type="spellStart"/>
             <w:r>
               <w:rPr>
                 <w:b/>
@@ -8611,7 +8819,6 @@
               </w:rPr>
               <w:t>elu</w:t>
             </w:r>
-            <w:proofErr w:type="spellEnd"/>
           </w:p>
         </w:tc>
         <w:tc>
@@ -8641,11 +8848,9 @@
             <w:tcW w:w="4148" w:type="dxa"/>
           </w:tcPr>
           <w:p>
-            <w:proofErr w:type="spellStart"/>
             <w:r>
               <w:t>LeakyRelu</w:t>
             </w:r>
-            <w:proofErr w:type="spellEnd"/>
           </w:p>
         </w:tc>
         <w:tc>
@@ -8685,15 +8890,7 @@
     <w:p/>
     <w:p>
       <w:r>
-        <w:t xml:space="preserve">We can see that </w:t>
-      </w:r>
-      <w:proofErr w:type="spellStart"/>
-      <w:r>
-        <w:t>Relu</w:t>
-      </w:r>
-      <w:proofErr w:type="spellEnd"/>
-      <w:r>
-        <w:t xml:space="preserve"> gives us the best accuracy so we chose it.</w:t>
+        <w:t>We can see that Relu gives us the best accuracy so we chose it.</w:t>
       </w:r>
     </w:p>
     <w:p/>
@@ -8709,17 +8906,8 @@
           <w:b/>
           <w:bCs/>
         </w:rPr>
-        <w:t xml:space="preserve">Activation function = </w:t>
-      </w:r>
-      <w:proofErr w:type="spellStart"/>
-      <w:r>
-        <w:rPr>
-          <w:b/>
-          <w:bCs/>
-        </w:rPr>
-        <w:t>Relu</w:t>
-      </w:r>
-      <w:proofErr w:type="spellEnd"/>
+        <w:t>Activation function = Relu</w:t>
+      </w:r>
     </w:p>
     <w:p/>
     <w:p>
@@ -8971,25 +9159,7 @@
                 <w:bCs/>
                 <w:color w:val="000000"/>
               </w:rPr>
-              <w:t xml:space="preserve"># </w:t>
-            </w:r>
-            <w:proofErr w:type="gramStart"/>
-            <w:r>
-              <w:rPr>
-                <w:b/>
-                <w:bCs/>
-                <w:color w:val="000000"/>
-              </w:rPr>
-              <w:t>hidden</w:t>
-            </w:r>
-            <w:proofErr w:type="gramEnd"/>
-            <w:r>
-              <w:rPr>
-                <w:b/>
-                <w:bCs/>
-                <w:color w:val="000000"/>
-              </w:rPr>
-              <w:t xml:space="preserve"> layers</w:t>
+              <w:t># hidden layers</w:t>
             </w:r>
           </w:p>
         </w:tc>
@@ -9022,25 +9192,7 @@
                 <w:bCs/>
                 <w:color w:val="000000"/>
               </w:rPr>
-              <w:t xml:space="preserve"># </w:t>
-            </w:r>
-            <w:proofErr w:type="gramStart"/>
-            <w:r>
-              <w:rPr>
-                <w:b/>
-                <w:bCs/>
-                <w:color w:val="000000"/>
-              </w:rPr>
-              <w:t>neurons</w:t>
-            </w:r>
-            <w:proofErr w:type="gramEnd"/>
-            <w:r>
-              <w:rPr>
-                <w:b/>
-                <w:bCs/>
-                <w:color w:val="000000"/>
-              </w:rPr>
-              <w:t xml:space="preserve"> in each hidden layer</w:t>
+              <w:t># neurons in each hidden layer</w:t>
             </w:r>
           </w:p>
         </w:tc>
@@ -10568,23 +10720,7 @@
         <w:t xml:space="preserve">We can see </w:t>
       </w:r>
       <w:r>
-        <w:t xml:space="preserve">big differences – the accuracies </w:t>
-      </w:r>
-      <w:proofErr w:type="gramStart"/>
-      <w:r>
-        <w:t>goes</w:t>
-      </w:r>
-      <w:proofErr w:type="gramEnd"/>
-      <w:r>
-        <w:t xml:space="preserve"> from ~84% to ~98% (8 times less errors). In </w:t>
-      </w:r>
-      <w:proofErr w:type="gramStart"/>
-      <w:r>
-        <w:t>general</w:t>
-      </w:r>
-      <w:proofErr w:type="gramEnd"/>
-      <w:r>
-        <w:t xml:space="preserve"> we see that the deeper the net – the better the accuracy.</w:t>
+        <w:t>big differences – the accuracies goes from ~84% to ~98% (8 times less errors). In general we see that the deeper the net – the better the accuracy.</w:t>
       </w:r>
     </w:p>
     <w:p>
@@ -10597,15 +10733,7 @@
         <w:pStyle w:val="default"/>
       </w:pPr>
       <w:r>
-        <w:t xml:space="preserve">For each positive number of hidden </w:t>
-      </w:r>
-      <w:proofErr w:type="gramStart"/>
-      <w:r>
-        <w:t>layers</w:t>
-      </w:r>
-      <w:proofErr w:type="gramEnd"/>
-      <w:r>
-        <w:t xml:space="preserve"> I plotted the results as function of the number of neurons in each layer.</w:t>
+        <w:t>For each positive number of hidden layers I plotted the results as function of the number of neurons in each layer.</w:t>
       </w:r>
     </w:p>
     <w:p>
@@ -10682,15 +10810,7 @@
         <w:pStyle w:val="default"/>
       </w:pPr>
       <w:r>
-        <w:t xml:space="preserve">We did not connect the dots with a line because we think that what we see here is mainly statistical noise. We think that because there is no clear trend and because when we </w:t>
-      </w:r>
-      <w:proofErr w:type="gramStart"/>
-      <w:r>
-        <w:t>notices</w:t>
-      </w:r>
-      <w:proofErr w:type="gramEnd"/>
-      <w:r>
-        <w:t xml:space="preserve"> that when we run the same training several times we sometimes get different results. However, when we look at the average accuracy for each network depth we can see a trend – the deeper, the better.</w:t>
+        <w:t>We did not connect the dots with a line because we think that what we see here is mainly statistical noise. We think that because there is no clear trend and because when we notices that when we run the same training several times we sometimes get different results. However, when we look at the average accuracy for each network depth we can see a trend – the deeper, the better.</w:t>
       </w:r>
     </w:p>
     <w:p>
@@ -10784,16 +10904,8 @@
               <w:rPr>
                 <w:lang w:val="en-US"/>
               </w:rPr>
-              <w:t xml:space="preserve">Mean </w:t>
-            </w:r>
-            <w:proofErr w:type="spellStart"/>
-            <w:r>
-              <w:rPr>
-                <w:lang w:val="en-US"/>
-              </w:rPr>
-              <w:t>accuarcy</w:t>
-            </w:r>
-            <w:proofErr w:type="spellEnd"/>
+              <w:t>Mean accuarcy</w:t>
+            </w:r>
           </w:p>
         </w:tc>
       </w:tr>
@@ -10941,19 +11053,11 @@
           <w:lang w:val="en-US"/>
         </w:rPr>
       </w:pPr>
-      <w:proofErr w:type="gramStart"/>
-      <w:r>
-        <w:rPr>
-          <w:lang w:val="en-US"/>
-        </w:rPr>
-        <w:t>Therefore</w:t>
-      </w:r>
-      <w:proofErr w:type="gramEnd"/>
-      <w:r>
-        <w:rPr>
-          <w:lang w:val="en-US"/>
-        </w:rPr>
-        <w:t xml:space="preserve"> the chosen architecture is:</w:t>
+      <w:r>
+        <w:rPr>
+          <w:lang w:val="en-US"/>
+        </w:rPr>
+        <w:t>Therefore the chosen architecture is:</w:t>
       </w:r>
     </w:p>
     <w:p>

</xml_diff>